<commit_message>
C# API documentation updated
</commit_message>
<xml_diff>
--- a/API-C#/Documentation-RU.docx
+++ b/API-C#/Documentation-RU.docx
@@ -1870,7 +1870,17 @@
                 <w:szCs w:val="20"/>
                 <w:lang w:val="en-US"/>
               </w:rPr>
-              <w:t>True</w:t>
+              <w:t>t</w:t>
+            </w:r>
+            <w:r>
+              <w:rPr>
+                <w:rFonts w:ascii="Consolas" w:hAnsi="Consolas" w:cs="Times New Roman"/>
+                <w:color w:val="00B0F0"/>
+                <w:sz w:val="20"/>
+                <w:szCs w:val="20"/>
+                <w:lang w:val="en-US"/>
+              </w:rPr>
+              <w:t>rue</w:t>
             </w:r>
             <w:r>
               <w:rPr>
@@ -2001,7 +2011,7 @@
           <w:szCs w:val="24"/>
           <w:lang w:val="en-US"/>
         </w:rPr>
-        <w:t>True</w:t>
+        <w:t>true</w:t>
       </w:r>
       <w:r>
         <w:rPr>
@@ -2010,6 +2020,46 @@
           <w:szCs w:val="24"/>
         </w:rPr>
         <w:t>»</w:t>
+      </w:r>
+      <w:r>
+        <w:rPr>
+          <w:rFonts w:ascii="Century Schoolbook" w:hAnsi="Century Schoolbook" w:cs="Times New Roman"/>
+          <w:sz w:val="24"/>
+          <w:szCs w:val="24"/>
+        </w:rPr>
+        <w:t>.</w:t>
+      </w:r>
+      <w:r>
+        <w:rPr>
+          <w:rFonts w:ascii="Century Schoolbook" w:hAnsi="Century Schoolbook" w:cs="Times New Roman"/>
+          <w:sz w:val="24"/>
+          <w:szCs w:val="24"/>
+        </w:rPr>
+        <w:t xml:space="preserve"> Значением по умолчанию является «</w:t>
+      </w:r>
+      <w:r>
+        <w:rPr>
+          <w:rFonts w:ascii="Century Schoolbook" w:hAnsi="Century Schoolbook" w:cs="Times New Roman"/>
+          <w:sz w:val="24"/>
+          <w:szCs w:val="24"/>
+        </w:rPr>
+        <w:t>false</w:t>
+      </w:r>
+      <w:r>
+        <w:rPr>
+          <w:rFonts w:ascii="Century Schoolbook" w:hAnsi="Century Schoolbook" w:cs="Times New Roman"/>
+          <w:sz w:val="24"/>
+          <w:szCs w:val="24"/>
+        </w:rPr>
+        <w:t>»</w:t>
+      </w:r>
+      <w:r>
+        <w:rPr>
+          <w:rFonts w:ascii="Century Schoolbook" w:hAnsi="Century Schoolbook" w:cs="Times New Roman"/>
+          <w:sz w:val="24"/>
+          <w:szCs w:val="24"/>
+        </w:rPr>
+        <w:t xml:space="preserve"> (это необязательный аргумент)</w:t>
       </w:r>
       <w:r>
         <w:rPr>
@@ -3464,8 +3514,23 @@
           <w:sz w:val="24"/>
           <w:szCs w:val="24"/>
         </w:rPr>
-        <w:lastRenderedPageBreak/>
-        <w:t>В результате выполнения функции в переменную «</w:t>
+        <w:t>В результате выполнения функции</w:t>
+      </w:r>
+      <w:r>
+        <w:rPr>
+          <w:rFonts w:ascii="Century Schoolbook" w:hAnsi="Century Schoolbook" w:cs="Times New Roman"/>
+          <w:sz w:val="24"/>
+          <w:szCs w:val="24"/>
+        </w:rPr>
+        <w:t>,</w:t>
+      </w:r>
+      <w:r>
+        <w:rPr>
+          <w:rFonts w:ascii="Century Schoolbook" w:hAnsi="Century Schoolbook" w:cs="Times New Roman"/>
+          <w:sz w:val="24"/>
+          <w:szCs w:val="24"/>
+        </w:rPr>
+        <w:t xml:space="preserve"> в переменную «</w:t>
       </w:r>
       <w:r>
         <w:rPr>
@@ -3492,13 +3557,23 @@
         </w:rPr>
         <w:t xml:space="preserve"> </w:t>
       </w:r>
-      <w:r>
-        <w:rPr>
-          <w:rFonts w:ascii="Century Schoolbook" w:hAnsi="Century Schoolbook" w:cs="Times New Roman"/>
-          <w:sz w:val="24"/>
-          <w:szCs w:val="24"/>
-        </w:rPr>
-        <w:t>будет помещён</w:t>
+      <w:bookmarkStart w:id="4" w:name="_Hlk85474766"/>
+      <w:r>
+        <w:rPr>
+          <w:rFonts w:ascii="Century Schoolbook" w:hAnsi="Century Schoolbook" w:cs="Times New Roman"/>
+          <w:sz w:val="24"/>
+          <w:szCs w:val="24"/>
+        </w:rPr>
+        <w:t xml:space="preserve">должен быть </w:t>
+      </w:r>
+      <w:bookmarkEnd w:id="4"/>
+      <w:r>
+        <w:rPr>
+          <w:rFonts w:ascii="Century Schoolbook" w:hAnsi="Century Schoolbook" w:cs="Times New Roman"/>
+          <w:sz w:val="24"/>
+          <w:szCs w:val="24"/>
+        </w:rPr>
+        <w:t>помещён</w:t>
       </w:r>
       <w:r>
         <w:rPr>
@@ -3652,7 +3727,7 @@
                 <w:lang w:val="en-US"/>
               </w:rPr>
             </w:pPr>
-            <w:bookmarkStart w:id="4" w:name="_Hlk85395327"/>
+            <w:bookmarkStart w:id="5" w:name="_Hlk85395327"/>
             <w:r>
               <w:rPr>
                 <w:rFonts w:ascii="Consolas" w:hAnsi="Consolas" w:cs="Times New Roman"/>
@@ -3827,7 +3902,7 @@
         </w:tc>
       </w:tr>
     </w:tbl>
-    <w:bookmarkEnd w:id="4"/>
+    <w:bookmarkEnd w:id="5"/>
     <w:p>
       <w:pPr>
         <w:jc w:val="both"/>
@@ -3892,7 +3967,23 @@
           <w:sz w:val="24"/>
           <w:szCs w:val="24"/>
         </w:rPr>
-        <w:t>результат обработки поступивших данных</w:t>
+        <w:t>результат обработки поступивших</w:t>
+      </w:r>
+      <w:r>
+        <w:rPr>
+          <w:rFonts w:ascii="Century Schoolbook" w:hAnsi="Century Schoolbook" w:cs="Times New Roman"/>
+          <w:sz w:val="24"/>
+          <w:szCs w:val="24"/>
+        </w:rPr>
+        <w:t xml:space="preserve"> ранее</w:t>
+      </w:r>
+      <w:r>
+        <w:rPr>
+          <w:rFonts w:ascii="Century Schoolbook" w:hAnsi="Century Schoolbook" w:cs="Times New Roman"/>
+          <w:sz w:val="24"/>
+          <w:szCs w:val="24"/>
+        </w:rPr>
+        <w:t xml:space="preserve"> данных</w:t>
       </w:r>
       <w:r>
         <w:rPr>
@@ -4266,7 +4357,7 @@
           <w:sz w:val="24"/>
           <w:szCs w:val="24"/>
         </w:rPr>
-        <w:t xml:space="preserve"> совпадать с аргументом первым аргументом метода </w:t>
+        <w:t xml:space="preserve"> совпадать с первым аргументом метода </w:t>
       </w:r>
       <w:r>
         <w:rPr>
@@ -4396,7 +4487,7 @@
           <w:szCs w:val="28"/>
         </w:rPr>
       </w:pPr>
-      <w:bookmarkStart w:id="5" w:name="_Hlk85067153"/>
+      <w:bookmarkStart w:id="6" w:name="_Hlk85067153"/>
       <w:r>
         <w:rPr>
           <w:rFonts w:ascii="Century Schoolbook" w:hAnsi="Century Schoolbook" w:cs="Times New Roman"/>
@@ -4430,7 +4521,7 @@
         <w:t>PostIntermediateResult</w:t>
       </w:r>
     </w:p>
-    <w:bookmarkEnd w:id="5"/>
+    <w:bookmarkEnd w:id="6"/>
     <w:p>
       <w:pPr>
         <w:jc w:val="both"/>
@@ -4446,7 +4537,15 @@
           <w:sz w:val="24"/>
           <w:szCs w:val="24"/>
         </w:rPr>
-        <w:t xml:space="preserve">Данный метод имеет аналогичный </w:t>
+        <w:t xml:space="preserve">Данный метод имеет </w:t>
+      </w:r>
+      <w:r>
+        <w:rPr>
+          <w:rFonts w:ascii="Century Schoolbook" w:hAnsi="Century Schoolbook" w:cs="Times New Roman"/>
+          <w:sz w:val="24"/>
+          <w:szCs w:val="24"/>
+        </w:rPr>
+        <w:t xml:space="preserve">аналогичен </w:t>
       </w:r>
       <w:r>
         <w:rPr>
@@ -4455,6 +4554,14 @@
           <w:szCs w:val="24"/>
         </w:rPr>
         <w:t>PostFinalResult</w:t>
+      </w:r>
+      <w:r>
+        <w:rPr>
+          <w:rFonts w:ascii="Century Schoolbook" w:hAnsi="Century Schoolbook" w:cs="Times New Roman"/>
+          <w:sz w:val="24"/>
+          <w:szCs w:val="24"/>
+        </w:rPr>
+        <w:t>,</w:t>
       </w:r>
       <w:r>
         <w:rPr>
@@ -4498,7 +4605,7 @@
                 <w:lang w:val="en-US"/>
               </w:rPr>
             </w:pPr>
-            <w:bookmarkStart w:id="6" w:name="_Hlk85398236"/>
+            <w:bookmarkStart w:id="7" w:name="_Hlk85398236"/>
             <w:r>
               <w:rPr>
                 <w:rFonts w:ascii="Consolas" w:hAnsi="Consolas" w:cs="Times New Roman"/>
@@ -4673,7 +4780,7 @@
         </w:tc>
       </w:tr>
     </w:tbl>
-    <w:bookmarkEnd w:id="6"/>
+    <w:bookmarkEnd w:id="7"/>
     <w:p>
       <w:pPr>
         <w:jc w:val="both"/>
@@ -4689,7 +4796,23 @@
           <w:sz w:val="24"/>
           <w:szCs w:val="24"/>
         </w:rPr>
-        <w:t>Функционал у этого метода тоже очень похож, так этот метод предназначен также</w:t>
+        <w:t>Функционал у этого метода тоже очень похож, так этот метод предназначен</w:t>
+      </w:r>
+      <w:r>
+        <w:rPr>
+          <w:rFonts w:ascii="Century Schoolbook" w:hAnsi="Century Schoolbook" w:cs="Times New Roman"/>
+          <w:sz w:val="24"/>
+          <w:szCs w:val="24"/>
+        </w:rPr>
+        <w:t>,</w:t>
+      </w:r>
+      <w:r>
+        <w:rPr>
+          <w:rFonts w:ascii="Century Schoolbook" w:hAnsi="Century Schoolbook" w:cs="Times New Roman"/>
+          <w:sz w:val="24"/>
+          <w:szCs w:val="24"/>
+        </w:rPr>
+        <w:t xml:space="preserve"> также</w:t>
       </w:r>
       <w:r>
         <w:rPr>
@@ -4698,6 +4821,14 @@
           <w:szCs w:val="24"/>
         </w:rPr>
         <w:t xml:space="preserve"> как и предыдущий</w:t>
+      </w:r>
+      <w:r>
+        <w:rPr>
+          <w:rFonts w:ascii="Century Schoolbook" w:hAnsi="Century Schoolbook" w:cs="Times New Roman"/>
+          <w:sz w:val="24"/>
+          <w:szCs w:val="24"/>
+        </w:rPr>
+        <w:t>,</w:t>
       </w:r>
       <w:r>
         <w:rPr>
@@ -4854,7 +4985,23 @@
           <w:sz w:val="24"/>
           <w:szCs w:val="24"/>
         </w:rPr>
-        <w:t xml:space="preserve">запросил эту обработку. Можно сказать, что этот метод возвращает пакет </w:t>
+        <w:t xml:space="preserve">запросил эту обработку. Можно сказать, что </w:t>
+      </w:r>
+      <w:r>
+        <w:rPr>
+          <w:rFonts w:ascii="Century Schoolbook" w:hAnsi="Century Schoolbook" w:cs="Times New Roman"/>
+          <w:sz w:val="24"/>
+          <w:szCs w:val="24"/>
+        </w:rPr>
+        <w:t>PostFinalResult</w:t>
+      </w:r>
+      <w:r>
+        <w:rPr>
+          <w:rFonts w:ascii="Century Schoolbook" w:hAnsi="Century Schoolbook" w:cs="Times New Roman"/>
+          <w:sz w:val="24"/>
+          <w:szCs w:val="24"/>
+        </w:rPr>
+        <w:t xml:space="preserve"> возвращает пакет </w:t>
       </w:r>
       <w:r>
         <w:rPr>
@@ -5337,7 +5484,7 @@
                 <w:lang w:val="en-US"/>
               </w:rPr>
             </w:pPr>
-            <w:bookmarkStart w:id="7" w:name="_Hlk85399790"/>
+            <w:bookmarkStart w:id="8" w:name="_Hlk85399790"/>
             <w:r>
               <w:rPr>
                 <w:rFonts w:ascii="Consolas" w:hAnsi="Consolas" w:cs="Times New Roman"/>
@@ -5981,7 +6128,7 @@
             <w:r>
               <w:rPr>
                 <w:rFonts w:ascii="Consolas" w:hAnsi="Consolas" w:cs="Times New Roman"/>
-                <w:color w:val="FFF2CC" w:themeColor="accent4" w:themeTint="33"/>
+                <w:color w:val="FFE599" w:themeColor="accent4" w:themeTint="66"/>
                 <w:sz w:val="18"/>
                 <w:szCs w:val="18"/>
                 <w:lang w:val="en-US"/>
@@ -6613,7 +6760,7 @@
             <w:r>
               <w:rPr>
                 <w:rFonts w:ascii="Consolas" w:hAnsi="Consolas" w:cs="Times New Roman"/>
-                <w:color w:val="FFF2CC" w:themeColor="accent4" w:themeTint="33"/>
+                <w:color w:val="FFE599" w:themeColor="accent4" w:themeTint="66"/>
                 <w:sz w:val="18"/>
                 <w:szCs w:val="18"/>
                 <w:lang w:val="en-US"/>
@@ -6910,7 +7057,7 @@
         </w:tc>
       </w:tr>
     </w:tbl>
-    <w:bookmarkEnd w:id="7"/>
+    <w:bookmarkEnd w:id="8"/>
     <w:p>
       <w:pPr>
         <w:jc w:val="both"/>
@@ -7655,7 +7802,7 @@
         </w:rPr>
         <w:t xml:space="preserve"> </w:t>
       </w:r>
-      <w:bookmarkStart w:id="8" w:name="_Hlk85142359"/>
+      <w:bookmarkStart w:id="9" w:name="_Hlk85142359"/>
       <w:r>
         <w:rPr>
           <w:rFonts w:ascii="Century Schoolbook" w:hAnsi="Century Schoolbook" w:cs="Times New Roman"/>
@@ -7664,7 +7811,7 @@
         </w:rPr>
         <w:t>ProcessAsFunction</w:t>
       </w:r>
-      <w:bookmarkEnd w:id="8"/>
+      <w:bookmarkEnd w:id="9"/>
     </w:p>
     <w:p>
       <w:pPr>
@@ -7775,7 +7922,7 @@
         </w:rPr>
         <w:t xml:space="preserve">Ответ: например, при помощи метода </w:t>
       </w:r>
-      <w:bookmarkStart w:id="9" w:name="_Hlk85398683"/>
+      <w:bookmarkStart w:id="10" w:name="_Hlk85398683"/>
       <w:r>
         <w:rPr>
           <w:rFonts w:ascii="Century Schoolbook" w:hAnsi="Century Schoolbook" w:cs="Times New Roman"/>
@@ -7784,7 +7931,7 @@
         </w:rPr>
         <w:t>ProcessAsFunction</w:t>
       </w:r>
-      <w:bookmarkEnd w:id="9"/>
+      <w:bookmarkEnd w:id="10"/>
       <w:r>
         <w:rPr>
           <w:rFonts w:ascii="Century Schoolbook" w:hAnsi="Century Schoolbook" w:cs="Times New Roman"/>
@@ -7816,7 +7963,6 @@
           <w:rFonts w:ascii="Century Schoolbook" w:hAnsi="Century Schoolbook" w:cs="Times New Roman"/>
           <w:sz w:val="24"/>
           <w:szCs w:val="24"/>
-          <w:u w:val="single"/>
         </w:rPr>
         <w:t>может</w:t>
       </w:r>
@@ -9522,7 +9668,23 @@
           <w:sz w:val="24"/>
           <w:szCs w:val="24"/>
         </w:rPr>
-        <w:t xml:space="preserve"> ответить, что в каждый</w:t>
+        <w:t xml:space="preserve"> от</w:t>
+      </w:r>
+      <w:r>
+        <w:rPr>
+          <w:rFonts w:ascii="Century Schoolbook" w:hAnsi="Century Schoolbook" w:cs="Times New Roman"/>
+          <w:sz w:val="24"/>
+          <w:szCs w:val="24"/>
+        </w:rPr>
+        <w:t>м</w:t>
+      </w:r>
+      <w:r>
+        <w:rPr>
+          <w:rFonts w:ascii="Century Schoolbook" w:hAnsi="Century Schoolbook" w:cs="Times New Roman"/>
+          <w:sz w:val="24"/>
+          <w:szCs w:val="24"/>
+        </w:rPr>
+        <w:t>етить, что в каждый</w:t>
       </w:r>
       <w:r>
         <w:rPr>
@@ -9898,6 +10060,7 @@
                 <w:color w:val="FFFFFF" w:themeColor="background1"/>
                 <w:sz w:val="18"/>
                 <w:szCs w:val="18"/>
+                <w:lang w:val="en-US"/>
               </w:rPr>
               <w:t>2</w:t>
             </w:r>
@@ -11837,27 +12000,7 @@
                 <w:szCs w:val="18"/>
                 <w:lang w:val="en-US"/>
               </w:rPr>
-              <w:t>"ArrayConcatenator.A42.ConcatenateStringArrayToString</w:t>
-            </w:r>
-            <w:r>
-              <w:rPr>
-                <w:rFonts w:ascii="Consolas" w:hAnsi="Consolas" w:cs="Times New Roman"/>
-                <w:color w:val="F4B083" w:themeColor="accent2" w:themeTint="99"/>
-                <w:sz w:val="18"/>
-                <w:szCs w:val="18"/>
-                <w:lang w:val="en-US"/>
-              </w:rPr>
-              <w:t>.Result</w:t>
-            </w:r>
-            <w:r>
-              <w:rPr>
-                <w:rFonts w:ascii="Consolas" w:hAnsi="Consolas" w:cs="Times New Roman"/>
-                <w:color w:val="F4B083" w:themeColor="accent2" w:themeTint="99"/>
-                <w:sz w:val="18"/>
-                <w:szCs w:val="18"/>
-                <w:lang w:val="en-US"/>
-              </w:rPr>
-              <w:t>"</w:t>
+              <w:t>"ArrayConcatenator.A42.ConcatenateStringArrayToString.Result"</w:t>
             </w:r>
             <w:r>
               <w:rPr>
@@ -12558,7 +12701,7 @@
           <w:szCs w:val="24"/>
           <w:lang w:val="en-US"/>
         </w:rPr>
-        <w:t>False</w:t>
+        <w:t>false</w:t>
       </w:r>
       <w:r>
         <w:rPr>
@@ -12599,7 +12742,7 @@
           <w:szCs w:val="24"/>
           <w:lang w:val="en-US"/>
         </w:rPr>
-        <w:t>True</w:t>
+        <w:t>true</w:t>
       </w:r>
       <w:r>
         <w:rPr>
@@ -12743,7 +12886,7 @@
           <w:szCs w:val="24"/>
         </w:rPr>
       </w:pPr>
-      <w:bookmarkStart w:id="10" w:name="_Hlk85140638"/>
+      <w:bookmarkStart w:id="11" w:name="_Hlk85140638"/>
       <w:r>
         <w:rPr>
           <w:rFonts w:ascii="Century Schoolbook" w:hAnsi="Century Schoolbook" w:cs="Times New Roman"/>
@@ -12753,7 +12896,7 @@
         <w:t>GetJob</w:t>
       </w:r>
     </w:p>
-    <w:bookmarkEnd w:id="10"/>
+    <w:bookmarkEnd w:id="11"/>
     <w:p>
       <w:pPr>
         <w:pStyle w:val="a7"/>
@@ -12929,7 +13072,7 @@
                 <w:lang w:val="en-US"/>
               </w:rPr>
             </w:pPr>
-            <w:bookmarkStart w:id="11" w:name="_Hlk85402792"/>
+            <w:bookmarkStart w:id="12" w:name="_Hlk85402792"/>
             <w:r>
               <w:rPr>
                 <w:rFonts w:ascii="Consolas" w:hAnsi="Consolas" w:cs="Times New Roman"/>
@@ -13123,6 +13266,7 @@
                 <w:color w:val="00B0F0"/>
                 <w:sz w:val="20"/>
                 <w:szCs w:val="20"/>
+                <w:lang w:val="en-US"/>
               </w:rPr>
               <w:t xml:space="preserve">                          </w:t>
             </w:r>
@@ -13180,7 +13324,7 @@
         </w:tc>
       </w:tr>
     </w:tbl>
-    <w:bookmarkEnd w:id="11"/>
+    <w:bookmarkEnd w:id="12"/>
     <w:p>
       <w:pPr>
         <w:jc w:val="both"/>
@@ -13263,6 +13407,7 @@
             </w:r>
             <w:r>
               <w:rPr>
+                <w:rFonts w:ascii="Consolas" w:hAnsi="Consolas"/>
                 <w:color w:val="B4C6E7" w:themeColor="accent1" w:themeTint="66"/>
                 <w:lang w:val="en-US"/>
               </w:rPr>
@@ -13691,12 +13836,68 @@
       <w:r>
         <w:rPr>
           <w:rFonts w:ascii="Century Schoolbook" w:hAnsi="Century Schoolbook" w:cs="Times New Roman"/>
+          <w:sz w:val="24"/>
+          <w:szCs w:val="24"/>
+        </w:rPr>
+        <w:t>отсутствующий</w:t>
+      </w:r>
+      <w:r>
+        <w:rPr>
+          <w:rFonts w:ascii="Century Schoolbook" w:hAnsi="Century Schoolbook" w:cs="Times New Roman"/>
+          <w:sz w:val="24"/>
+          <w:szCs w:val="24"/>
+        </w:rPr>
+        <w:t xml:space="preserve"> </w:t>
+      </w:r>
+      <w:r>
+        <w:rPr>
+          <w:rFonts w:ascii="Century Schoolbook" w:hAnsi="Century Schoolbook" w:cs="Times New Roman"/>
+          <w:sz w:val="24"/>
+          <w:szCs w:val="24"/>
+        </w:rPr>
+        <w:t>(</w:t>
+      </w:r>
+      <w:r>
+        <w:rPr>
+          <w:rFonts w:ascii="Century Schoolbook" w:hAnsi="Century Schoolbook" w:cs="Times New Roman"/>
+          <w:sz w:val="24"/>
+          <w:szCs w:val="24"/>
+        </w:rPr>
+        <w:t>не заданный</w:t>
+      </w:r>
+      <w:r>
+        <w:rPr>
+          <w:rFonts w:ascii="Century Schoolbook" w:hAnsi="Century Schoolbook" w:cs="Times New Roman"/>
+          <w:sz w:val="24"/>
+          <w:szCs w:val="24"/>
+        </w:rPr>
+        <w:t>)</w:t>
+      </w:r>
+      <w:r>
+        <w:rPr>
+          <w:rFonts w:ascii="Century Schoolbook" w:hAnsi="Century Schoolbook" w:cs="Times New Roman"/>
+          <w:sz w:val="24"/>
+          <w:szCs w:val="24"/>
+        </w:rPr>
+        <w:t xml:space="preserve"> аргумент</w:t>
+      </w:r>
+      <w:r>
+        <w:rPr>
+          <w:rFonts w:ascii="Century Schoolbook" w:hAnsi="Century Schoolbook" w:cs="Times New Roman"/>
+          <w:sz w:val="24"/>
+          <w:szCs w:val="24"/>
+        </w:rPr>
+        <w:t xml:space="preserve"> </w:t>
+      </w:r>
+      <w:r>
+        <w:rPr>
+          <w:rFonts w:ascii="Century Schoolbook" w:hAnsi="Century Schoolbook" w:cs="Times New Roman"/>
           <w:b/>
           <w:bCs/>
           <w:sz w:val="24"/>
           <w:szCs w:val="24"/>
         </w:rPr>
-        <w:t>отсутствующий</w:t>
+        <w:t xml:space="preserve">приобретает значение </w:t>
       </w:r>
       <w:r>
         <w:rPr>
@@ -13705,8 +13906,9 @@
           <w:bCs/>
           <w:sz w:val="24"/>
           <w:szCs w:val="24"/>
-        </w:rPr>
-        <w:t xml:space="preserve"> аргумент приобретает значение </w:t>
+          <w:lang w:val="en-US"/>
+        </w:rPr>
+        <w:t>null</w:t>
       </w:r>
       <w:r>
         <w:rPr>
@@ -13715,6 +13917,126 @@
           <w:bCs/>
           <w:sz w:val="24"/>
           <w:szCs w:val="24"/>
+        </w:rPr>
+        <w:t xml:space="preserve"> </w:t>
+      </w:r>
+      <w:r>
+        <w:rPr>
+          <w:rFonts w:ascii="Century Schoolbook" w:hAnsi="Century Schoolbook" w:cs="Times New Roman"/>
+          <w:sz w:val="24"/>
+          <w:szCs w:val="24"/>
+        </w:rPr>
+        <w:t>(</w:t>
+      </w:r>
+      <w:r>
+        <w:rPr>
+          <w:rFonts w:ascii="Century Schoolbook" w:hAnsi="Century Schoolbook" w:cs="Times New Roman"/>
+          <w:sz w:val="24"/>
+          <w:szCs w:val="24"/>
+        </w:rPr>
+        <w:t>ключевое слово</w:t>
+      </w:r>
+      <w:r>
+        <w:rPr>
+          <w:rFonts w:ascii="Century Schoolbook" w:hAnsi="Century Schoolbook" w:cs="Times New Roman"/>
+          <w:sz w:val="24"/>
+          <w:szCs w:val="24"/>
+        </w:rPr>
+        <w:t>)</w:t>
+      </w:r>
+      <w:r>
+        <w:rPr>
+          <w:rFonts w:ascii="Century Schoolbook" w:hAnsi="Century Schoolbook" w:cs="Times New Roman"/>
+          <w:sz w:val="24"/>
+          <w:szCs w:val="24"/>
+        </w:rPr>
+        <w:t xml:space="preserve">, то есть не разницы между тем чтобы </w:t>
+      </w:r>
+      <w:r>
+        <w:rPr>
+          <w:rFonts w:ascii="Century Schoolbook" w:hAnsi="Century Schoolbook" w:cs="Times New Roman"/>
+          <w:sz w:val="24"/>
+          <w:szCs w:val="24"/>
+        </w:rPr>
+        <w:t>использовать перегрузку с отсутствующим аргументом</w:t>
+      </w:r>
+      <w:r>
+        <w:rPr>
+          <w:rFonts w:ascii="Century Schoolbook" w:hAnsi="Century Schoolbook" w:cs="Times New Roman"/>
+          <w:sz w:val="24"/>
+          <w:szCs w:val="24"/>
+        </w:rPr>
+        <w:t xml:space="preserve">, </w:t>
+      </w:r>
+      <w:r>
+        <w:rPr>
+          <w:rFonts w:ascii="Century Schoolbook" w:hAnsi="Century Schoolbook" w:cs="Times New Roman"/>
+          <w:sz w:val="24"/>
+          <w:szCs w:val="24"/>
+        </w:rPr>
+        <w:t xml:space="preserve">и </w:t>
+      </w:r>
+      <w:r>
+        <w:rPr>
+          <w:rFonts w:ascii="Century Schoolbook" w:hAnsi="Century Schoolbook" w:cs="Times New Roman"/>
+          <w:sz w:val="24"/>
+          <w:szCs w:val="24"/>
+        </w:rPr>
+        <w:t>тем,</w:t>
+      </w:r>
+      <w:r>
+        <w:rPr>
+          <w:rFonts w:ascii="Century Schoolbook" w:hAnsi="Century Schoolbook" w:cs="Times New Roman"/>
+          <w:sz w:val="24"/>
+          <w:szCs w:val="24"/>
+        </w:rPr>
+        <w:t xml:space="preserve"> чтобы </w:t>
+      </w:r>
+      <w:r>
+        <w:rPr>
+          <w:rFonts w:ascii="Century Schoolbook" w:hAnsi="Century Schoolbook" w:cs="Times New Roman"/>
+          <w:sz w:val="24"/>
+          <w:szCs w:val="24"/>
+        </w:rPr>
+        <w:t>использовать перегрузку с указанным аргументом</w:t>
+      </w:r>
+      <w:r>
+        <w:rPr>
+          <w:rFonts w:ascii="Century Schoolbook" w:hAnsi="Century Schoolbook" w:cs="Times New Roman"/>
+          <w:sz w:val="24"/>
+          <w:szCs w:val="24"/>
+        </w:rPr>
+        <w:t xml:space="preserve"> передать</w:t>
+      </w:r>
+      <w:r>
+        <w:rPr>
+          <w:rFonts w:ascii="Century Schoolbook" w:hAnsi="Century Schoolbook" w:cs="Times New Roman"/>
+          <w:sz w:val="24"/>
+          <w:szCs w:val="24"/>
+        </w:rPr>
+        <w:t xml:space="preserve"> в него</w:t>
+      </w:r>
+      <w:r>
+        <w:rPr>
+          <w:rFonts w:ascii="Century Schoolbook" w:hAnsi="Century Schoolbook" w:cs="Times New Roman"/>
+          <w:sz w:val="24"/>
+          <w:szCs w:val="24"/>
+        </w:rPr>
+        <w:t xml:space="preserve"> значение</w:t>
+      </w:r>
+      <w:r>
+        <w:rPr>
+          <w:rFonts w:ascii="Century Schoolbook" w:hAnsi="Century Schoolbook" w:cs="Times New Roman"/>
+          <w:sz w:val="24"/>
+          <w:szCs w:val="24"/>
+        </w:rPr>
+        <w:t xml:space="preserve"> </w:t>
+      </w:r>
+      <w:r>
+        <w:rPr>
+          <w:rFonts w:ascii="Century Schoolbook" w:hAnsi="Century Schoolbook" w:cs="Times New Roman"/>
+          <w:sz w:val="24"/>
+          <w:szCs w:val="24"/>
           <w:lang w:val="en-US"/>
         </w:rPr>
         <w:t>null</w:t>
@@ -13722,8 +14044,63 @@
       <w:r>
         <w:rPr>
           <w:rFonts w:ascii="Century Schoolbook" w:hAnsi="Century Schoolbook" w:cs="Times New Roman"/>
-          <w:b/>
-          <w:bCs/>
+          <w:sz w:val="24"/>
+          <w:szCs w:val="24"/>
+        </w:rPr>
+        <w:t xml:space="preserve"> (</w:t>
+      </w:r>
+      <w:r>
+        <w:rPr>
+          <w:rFonts w:ascii="Century Schoolbook" w:hAnsi="Century Schoolbook" w:cs="Times New Roman"/>
+          <w:sz w:val="24"/>
+          <w:szCs w:val="24"/>
+        </w:rPr>
+        <w:t>ключевое слово</w:t>
+      </w:r>
+      <w:r>
+        <w:rPr>
+          <w:rFonts w:ascii="Century Schoolbook" w:hAnsi="Century Schoolbook" w:cs="Times New Roman"/>
+          <w:sz w:val="24"/>
+          <w:szCs w:val="24"/>
+        </w:rPr>
+        <w:t>)</w:t>
+      </w:r>
+      <w:r>
+        <w:rPr>
+          <w:rFonts w:ascii="Century Schoolbook" w:hAnsi="Century Schoolbook" w:cs="Times New Roman"/>
+          <w:sz w:val="24"/>
+          <w:szCs w:val="24"/>
+        </w:rPr>
+        <w:t>.</w:t>
+      </w:r>
+      <w:r>
+        <w:rPr>
+          <w:rFonts w:ascii="Century Schoolbook" w:hAnsi="Century Schoolbook" w:cs="Times New Roman"/>
+          <w:sz w:val="24"/>
+          <w:szCs w:val="24"/>
+        </w:rPr>
+        <w:t xml:space="preserve"> Однако, стоит заметить, что большинство перегрузок создано таким образом, чтобы </w:t>
+      </w:r>
+      <w:r>
+        <w:rPr>
+          <w:rFonts w:ascii="Century Schoolbook" w:hAnsi="Century Schoolbook" w:cs="Times New Roman"/>
+          <w:sz w:val="24"/>
+          <w:szCs w:val="24"/>
+        </w:rPr>
+        <w:t xml:space="preserve">подстановка </w:t>
+      </w:r>
+      <w:r>
+        <w:rPr>
+          <w:rFonts w:ascii="Century Schoolbook" w:hAnsi="Century Schoolbook" w:cs="Times New Roman"/>
+          <w:sz w:val="24"/>
+          <w:szCs w:val="24"/>
+          <w:lang w:val="en-US"/>
+        </w:rPr>
+        <w:t>null</w:t>
+      </w:r>
+      <w:r>
+        <w:rPr>
+          <w:rFonts w:ascii="Century Schoolbook" w:hAnsi="Century Schoolbook" w:cs="Times New Roman"/>
           <w:sz w:val="24"/>
           <w:szCs w:val="24"/>
         </w:rPr>
@@ -13735,71 +14112,40 @@
           <w:sz w:val="24"/>
           <w:szCs w:val="24"/>
         </w:rPr>
-        <w:t>(</w:t>
-      </w:r>
-      <w:r>
-        <w:rPr>
-          <w:rFonts w:ascii="Century Schoolbook" w:hAnsi="Century Schoolbook" w:cs="Times New Roman"/>
-          <w:sz w:val="24"/>
-          <w:szCs w:val="24"/>
-        </w:rPr>
-        <w:t>ключевое слово</w:t>
-      </w:r>
-      <w:r>
-        <w:rPr>
-          <w:rFonts w:ascii="Century Schoolbook" w:hAnsi="Century Schoolbook" w:cs="Times New Roman"/>
-          <w:sz w:val="24"/>
-          <w:szCs w:val="24"/>
-        </w:rPr>
-        <w:t>)</w:t>
-      </w:r>
-      <w:r>
-        <w:rPr>
-          <w:rFonts w:ascii="Century Schoolbook" w:hAnsi="Century Schoolbook" w:cs="Times New Roman"/>
-          <w:sz w:val="24"/>
-          <w:szCs w:val="24"/>
-        </w:rPr>
-        <w:t xml:space="preserve">, то есть не разницы между тем чтобы </w:t>
-      </w:r>
-      <w:r>
-        <w:rPr>
-          <w:rFonts w:ascii="Century Schoolbook" w:hAnsi="Century Schoolbook" w:cs="Times New Roman"/>
-          <w:sz w:val="24"/>
-          <w:szCs w:val="24"/>
-        </w:rPr>
-        <w:t xml:space="preserve">не указывать аргумент, </w:t>
-      </w:r>
-      <w:r>
-        <w:rPr>
-          <w:rFonts w:ascii="Century Schoolbook" w:hAnsi="Century Schoolbook" w:cs="Times New Roman"/>
-          <w:sz w:val="24"/>
-          <w:szCs w:val="24"/>
-        </w:rPr>
-        <w:t xml:space="preserve">и </w:t>
-      </w:r>
-      <w:r>
-        <w:rPr>
-          <w:rFonts w:ascii="Century Schoolbook" w:hAnsi="Century Schoolbook" w:cs="Times New Roman"/>
-          <w:sz w:val="24"/>
-          <w:szCs w:val="24"/>
-        </w:rPr>
-        <w:t>тем,</w:t>
-      </w:r>
-      <w:r>
-        <w:rPr>
-          <w:rFonts w:ascii="Century Schoolbook" w:hAnsi="Century Schoolbook" w:cs="Times New Roman"/>
-          <w:sz w:val="24"/>
-          <w:szCs w:val="24"/>
-        </w:rPr>
-        <w:t xml:space="preserve"> чтобы </w:t>
-      </w:r>
-      <w:r>
-        <w:rPr>
-          <w:rFonts w:ascii="Century Schoolbook" w:hAnsi="Century Schoolbook" w:cs="Times New Roman"/>
-          <w:sz w:val="24"/>
-          <w:szCs w:val="24"/>
-        </w:rPr>
-        <w:t>указать его и передать значение</w:t>
+        <w:t>происходил</w:t>
+      </w:r>
+      <w:r>
+        <w:rPr>
+          <w:rFonts w:ascii="Century Schoolbook" w:hAnsi="Century Schoolbook" w:cs="Times New Roman"/>
+          <w:sz w:val="24"/>
+          <w:szCs w:val="24"/>
+        </w:rPr>
+        <w:t>а</w:t>
+      </w:r>
+      <w:r>
+        <w:rPr>
+          <w:rFonts w:ascii="Century Schoolbook" w:hAnsi="Century Schoolbook" w:cs="Times New Roman"/>
+          <w:sz w:val="24"/>
+          <w:szCs w:val="24"/>
+        </w:rPr>
+        <w:t xml:space="preserve"> внутри метода,</w:t>
+      </w:r>
+      <w:r>
+        <w:rPr>
+          <w:rFonts w:ascii="Century Schoolbook" w:hAnsi="Century Schoolbook" w:cs="Times New Roman"/>
+          <w:sz w:val="24"/>
+          <w:szCs w:val="24"/>
+        </w:rPr>
+        <w:t xml:space="preserve"> так что в большей части перегрузок передача </w:t>
+      </w:r>
+      <w:r>
+        <w:rPr>
+          <w:rFonts w:ascii="Century Schoolbook" w:hAnsi="Century Schoolbook" w:cs="Times New Roman"/>
+          <w:sz w:val="24"/>
+          <w:szCs w:val="24"/>
+          <w:lang w:val="en-US"/>
+        </w:rPr>
+        <w:t>null</w:t>
       </w:r>
       <w:r>
         <w:rPr>
@@ -13814,6 +14160,14 @@
           <w:rFonts w:ascii="Century Schoolbook" w:hAnsi="Century Schoolbook" w:cs="Times New Roman"/>
           <w:sz w:val="24"/>
           <w:szCs w:val="24"/>
+        </w:rPr>
+        <w:t xml:space="preserve">запрещена (вместо передачи </w:t>
+      </w:r>
+      <w:r>
+        <w:rPr>
+          <w:rFonts w:ascii="Century Schoolbook" w:hAnsi="Century Schoolbook" w:cs="Times New Roman"/>
+          <w:sz w:val="24"/>
+          <w:szCs w:val="24"/>
           <w:lang w:val="en-US"/>
         </w:rPr>
         <w:t>null</w:t>
@@ -13824,23 +14178,23 @@
           <w:sz w:val="24"/>
           <w:szCs w:val="24"/>
         </w:rPr>
-        <w:t xml:space="preserve"> (</w:t>
-      </w:r>
-      <w:r>
-        <w:rPr>
-          <w:rFonts w:ascii="Century Schoolbook" w:hAnsi="Century Schoolbook" w:cs="Times New Roman"/>
-          <w:sz w:val="24"/>
-          <w:szCs w:val="24"/>
-        </w:rPr>
-        <w:t>ключевое слово</w:t>
-      </w:r>
-      <w:r>
-        <w:rPr>
-          <w:rFonts w:ascii="Century Schoolbook" w:hAnsi="Century Schoolbook" w:cs="Times New Roman"/>
-          <w:sz w:val="24"/>
-          <w:szCs w:val="24"/>
-        </w:rPr>
-        <w:t>)</w:t>
+        <w:t xml:space="preserve"> в эту перегрузку,</w:t>
+      </w:r>
+      <w:r>
+        <w:rPr>
+          <w:rFonts w:ascii="Century Schoolbook" w:hAnsi="Century Schoolbook" w:cs="Times New Roman"/>
+          <w:sz w:val="24"/>
+          <w:szCs w:val="24"/>
+        </w:rPr>
+        <w:t xml:space="preserve"> </w:t>
+      </w:r>
+      <w:r>
+        <w:rPr>
+          <w:rFonts w:ascii="Century Schoolbook" w:hAnsi="Century Schoolbook" w:cs="Times New Roman"/>
+          <w:sz w:val="24"/>
+          <w:szCs w:val="24"/>
+        </w:rPr>
+        <w:t>рекомендуется использовать другую перегрузку)</w:t>
       </w:r>
       <w:r>
         <w:rPr>
@@ -14313,6 +14667,7 @@
           <w:sz w:val="24"/>
           <w:szCs w:val="24"/>
         </w:rPr>
+        <w:lastRenderedPageBreak/>
         <w:t xml:space="preserve">Ранее адрес возврата был рассмотрен как данность: он есть, его нужно сохранить и передать. Здесь </w:t>
       </w:r>
       <w:r>
@@ -14370,193 +14725,6 @@
           <w:szCs w:val="24"/>
         </w:rPr>
         <w:t xml:space="preserve"> можно задать. </w:t>
-      </w:r>
-    </w:p>
-    <w:p>
-      <w:pPr>
-        <w:jc w:val="both"/>
-        <w:rPr>
-          <w:rFonts w:ascii="Century Schoolbook" w:hAnsi="Century Schoolbook" w:cs="Times New Roman"/>
-          <w:sz w:val="24"/>
-          <w:szCs w:val="24"/>
-        </w:rPr>
-      </w:pPr>
-      <w:r>
-        <w:rPr>
-          <w:rFonts w:ascii="Century Schoolbook" w:hAnsi="Century Schoolbook" w:cs="Times New Roman"/>
-          <w:sz w:val="24"/>
-          <w:szCs w:val="24"/>
-        </w:rPr>
-        <w:t>Конечно же, в переменной «</w:t>
-      </w:r>
-      <w:r>
-        <w:rPr>
-          <w:rFonts w:ascii="Century Schoolbook" w:hAnsi="Century Schoolbook" w:cs="Times New Roman"/>
-          <w:sz w:val="24"/>
-          <w:szCs w:val="24"/>
-        </w:rPr>
-        <w:t>addr</w:t>
-      </w:r>
-      <w:r>
-        <w:rPr>
-          <w:rFonts w:ascii="Century Schoolbook" w:hAnsi="Century Schoolbook" w:cs="Times New Roman"/>
-          <w:sz w:val="24"/>
-          <w:szCs w:val="24"/>
-        </w:rPr>
-        <w:t xml:space="preserve">» будет храниться </w:t>
-      </w:r>
-      <w:r>
-        <w:rPr>
-          <w:rFonts w:ascii="Century Schoolbook" w:hAnsi="Century Schoolbook" w:cs="Times New Roman"/>
-          <w:sz w:val="24"/>
-          <w:szCs w:val="24"/>
-        </w:rPr>
-        <w:t>тот же адрес, который задали при запросе</w:t>
-      </w:r>
-      <w:r>
-        <w:rPr>
-          <w:rFonts w:ascii="Century Schoolbook" w:hAnsi="Century Schoolbook" w:cs="Times New Roman"/>
-          <w:sz w:val="24"/>
-          <w:szCs w:val="24"/>
-        </w:rPr>
-        <w:t xml:space="preserve"> (если задали)</w:t>
-      </w:r>
-      <w:r>
-        <w:rPr>
-          <w:rFonts w:ascii="Century Schoolbook" w:hAnsi="Century Schoolbook" w:cs="Times New Roman"/>
-          <w:sz w:val="24"/>
-          <w:szCs w:val="24"/>
-        </w:rPr>
-        <w:t>, и, конечно же, чтобы задать адрес</w:t>
-      </w:r>
-      <w:r>
-        <w:rPr>
-          <w:rFonts w:ascii="Century Schoolbook" w:hAnsi="Century Schoolbook" w:cs="Times New Roman"/>
-          <w:sz w:val="24"/>
-          <w:szCs w:val="24"/>
-        </w:rPr>
-        <w:t xml:space="preserve"> в </w:t>
-      </w:r>
-      <w:r>
-        <w:rPr>
-          <w:rFonts w:ascii="Century Schoolbook" w:hAnsi="Century Schoolbook" w:cs="Times New Roman"/>
-          <w:sz w:val="24"/>
-          <w:szCs w:val="24"/>
-        </w:rPr>
-        <w:t>GetJob</w:t>
-      </w:r>
-      <w:r>
-        <w:rPr>
-          <w:rFonts w:ascii="Century Schoolbook" w:hAnsi="Century Schoolbook" w:cs="Times New Roman"/>
-          <w:sz w:val="24"/>
-          <w:szCs w:val="24"/>
-        </w:rPr>
-        <w:t xml:space="preserve">, </w:t>
-      </w:r>
-      <w:r>
-        <w:rPr>
-          <w:rFonts w:ascii="Century Schoolbook" w:hAnsi="Century Schoolbook" w:cs="Times New Roman"/>
-          <w:sz w:val="24"/>
-          <w:szCs w:val="24"/>
-        </w:rPr>
-        <w:t>это</w:t>
-      </w:r>
-      <w:r>
-        <w:rPr>
-          <w:rFonts w:ascii="Century Schoolbook" w:hAnsi="Century Schoolbook" w:cs="Times New Roman"/>
-          <w:sz w:val="24"/>
-          <w:szCs w:val="24"/>
-        </w:rPr>
-        <w:t>т</w:t>
-      </w:r>
-      <w:r>
-        <w:rPr>
-          <w:rFonts w:ascii="Century Schoolbook" w:hAnsi="Century Schoolbook" w:cs="Times New Roman"/>
-          <w:sz w:val="24"/>
-          <w:szCs w:val="24"/>
-        </w:rPr>
-        <w:t xml:space="preserve"> адрес ещё </w:t>
-      </w:r>
-      <w:r>
-        <w:rPr>
-          <w:rFonts w:ascii="Century Schoolbook" w:hAnsi="Century Schoolbook" w:cs="Times New Roman"/>
-          <w:sz w:val="24"/>
-          <w:szCs w:val="24"/>
-        </w:rPr>
-        <w:t>нужно откуда-то узнать</w:t>
-      </w:r>
-      <w:r>
-        <w:rPr>
-          <w:rFonts w:ascii="Century Schoolbook" w:hAnsi="Century Schoolbook" w:cs="Times New Roman"/>
-          <w:sz w:val="24"/>
-          <w:szCs w:val="24"/>
-        </w:rPr>
-        <w:t xml:space="preserve">. Узнать адрес извне никак нельзя, а, значит, остаётся только создать </w:t>
-      </w:r>
-      <w:r>
-        <w:rPr>
-          <w:rFonts w:ascii="Century Schoolbook" w:hAnsi="Century Schoolbook" w:cs="Times New Roman"/>
-          <w:sz w:val="24"/>
-          <w:szCs w:val="24"/>
-        </w:rPr>
-        <w:lastRenderedPageBreak/>
-        <w:t xml:space="preserve">свой собственный уникальный </w:t>
-      </w:r>
-      <w:r>
-        <w:rPr>
-          <w:rFonts w:ascii="Century Schoolbook" w:hAnsi="Century Schoolbook" w:cs="Times New Roman"/>
-          <w:sz w:val="24"/>
-          <w:szCs w:val="24"/>
-        </w:rPr>
-        <w:t>идентификатор (</w:t>
-      </w:r>
-      <w:r>
-        <w:rPr>
-          <w:rFonts w:ascii="Century Schoolbook" w:hAnsi="Century Schoolbook" w:cs="Times New Roman"/>
-          <w:sz w:val="24"/>
-          <w:szCs w:val="24"/>
-        </w:rPr>
-        <w:t>адрес возврата</w:t>
-      </w:r>
-      <w:r>
-        <w:rPr>
-          <w:rFonts w:ascii="Century Schoolbook" w:hAnsi="Century Schoolbook" w:cs="Times New Roman"/>
-          <w:sz w:val="24"/>
-          <w:szCs w:val="24"/>
-        </w:rPr>
-        <w:t>)</w:t>
-      </w:r>
-      <w:r>
-        <w:rPr>
-          <w:rFonts w:ascii="Century Schoolbook" w:hAnsi="Century Schoolbook" w:cs="Times New Roman"/>
-          <w:sz w:val="24"/>
-          <w:szCs w:val="24"/>
-        </w:rPr>
-        <w:t xml:space="preserve"> и создать пакет с </w:t>
-      </w:r>
-      <w:r>
-        <w:rPr>
-          <w:rFonts w:ascii="Century Schoolbook" w:hAnsi="Century Schoolbook" w:cs="Times New Roman"/>
-          <w:sz w:val="24"/>
-          <w:szCs w:val="24"/>
-        </w:rPr>
-        <w:t>таким</w:t>
-      </w:r>
-      <w:r>
-        <w:rPr>
-          <w:rFonts w:ascii="Century Schoolbook" w:hAnsi="Century Schoolbook" w:cs="Times New Roman"/>
-          <w:sz w:val="24"/>
-          <w:szCs w:val="24"/>
-        </w:rPr>
-        <w:t xml:space="preserve"> идентификатором</w:t>
-      </w:r>
-      <w:r>
-        <w:rPr>
-          <w:rFonts w:ascii="Century Schoolbook" w:hAnsi="Century Schoolbook" w:cs="Times New Roman"/>
-          <w:sz w:val="24"/>
-          <w:szCs w:val="24"/>
-        </w:rPr>
-        <w:t>.</w:t>
       </w:r>
     </w:p>
     <w:p>
@@ -15004,7 +15172,7 @@
                 <w:lang w:val="en-US"/>
               </w:rPr>
             </w:pPr>
-            <w:bookmarkStart w:id="12" w:name="_Hlk85405816"/>
+            <w:bookmarkStart w:id="13" w:name="_Hlk85405816"/>
             <w:r>
               <w:rPr>
                 <w:rFonts w:ascii="Consolas" w:hAnsi="Consolas" w:cs="Times New Roman"/>
@@ -15284,7 +15452,7 @@
         </w:tc>
       </w:tr>
     </w:tbl>
-    <w:bookmarkEnd w:id="12"/>
+    <w:bookmarkEnd w:id="13"/>
     <w:p>
       <w:pPr>
         <w:jc w:val="both"/>
@@ -15612,14 +15780,6 @@
           <w:szCs w:val="24"/>
         </w:rPr>
         <w:t>.</w:t>
-      </w:r>
-      <w:r>
-        <w:rPr>
-          <w:rFonts w:ascii="Century Schoolbook" w:hAnsi="Century Schoolbook" w:cs="Times New Roman"/>
-          <w:sz w:val="24"/>
-          <w:szCs w:val="24"/>
-        </w:rPr>
-        <w:t xml:space="preserve"> </w:t>
       </w:r>
     </w:p>
     <w:p>
@@ -16211,7 +16371,7 @@
               </w:rPr>
               <w:t xml:space="preserve"> </w:t>
             </w:r>
-            <w:bookmarkStart w:id="13" w:name="_Hlk85406453"/>
+            <w:bookmarkStart w:id="14" w:name="_Hlk85406453"/>
             <w:r>
               <w:rPr>
                 <w:rFonts w:ascii="Consolas" w:hAnsi="Consolas" w:cs="Times New Roman"/>
@@ -16272,7 +16432,7 @@
               </w:rPr>
               <w:t>();</w:t>
             </w:r>
-            <w:bookmarkEnd w:id="13"/>
+            <w:bookmarkEnd w:id="14"/>
           </w:p>
           <w:p>
             <w:pPr>
@@ -17367,7 +17527,7 @@
           <w:szCs w:val="24"/>
           <w:lang w:val="en-US"/>
         </w:rPr>
-        <w:t>True</w:t>
+        <w:t>true</w:t>
       </w:r>
       <w:r>
         <w:rPr>
@@ -17531,7 +17691,7 @@
           <w:szCs w:val="24"/>
           <w:lang w:val="en-US"/>
         </w:rPr>
-        <w:t>False</w:t>
+        <w:t>false</w:t>
       </w:r>
       <w:r>
         <w:rPr>

</xml_diff>